<commit_message>
Methods Word doc update
</commit_message>
<xml_diff>
--- a/Logistic Model from Article 2.docx
+++ b/Logistic Model from Article 2.docx
@@ -3,11 +3,30 @@
 <w:document xmlns:wpc="http://schemas.microsoft.com/office/word/2010/wordprocessingCanvas" xmlns:cx="http://schemas.microsoft.com/office/drawing/2014/chartex" xmlns:cx1="http://schemas.microsoft.com/office/drawing/2015/9/8/chartex" xmlns:mc="http://schemas.openxmlformats.org/markup-compatibility/2006" xmlns:o="urn:schemas-microsoft-com:office:office" xmlns:r="http://schemas.openxmlformats.org/officeDocument/2006/relationships" xmlns:m="http://schemas.openxmlformats.org/officeDocument/2006/math" xmlns:v="urn:schemas-microsoft-com:vml" xmlns:wp14="http://schemas.microsoft.com/office/word/2010/wordprocessingDrawing" xmlns:wp="http://schemas.openxmlformats.org/drawingml/2006/wordprocessingDrawing" xmlns:w10="urn:schemas-microsoft-com:office:word" xmlns:w="http://schemas.openxmlformats.org/wordprocessingml/2006/main" xmlns:w14="http://schemas.microsoft.com/office/word/2010/wordml" xmlns:w15="http://schemas.microsoft.com/office/word/2012/wordml" xmlns:w16se="http://schemas.microsoft.com/office/word/2015/wordml/symex" xmlns:wpg="http://schemas.microsoft.com/office/word/2010/wordprocessingGroup" xmlns:wpi="http://schemas.microsoft.com/office/word/2010/wordprocessingInk" xmlns:wne="http://schemas.microsoft.com/office/word/2006/wordml" xmlns:wps="http://schemas.microsoft.com/office/word/2010/wordprocessingShape" mc:Ignorable="w14 w15 w16se wp14">
   <w:body>
     <w:p>
-      <w:r>
-        <w:t>Logistic Model from Article 2:</w:t>
-      </w:r>
-      <w:r>
-        <w:t xml:space="preserve"> </w:t>
+      <w:pPr>
+        <w:rPr>
+          <w:rFonts w:eastAsiaTheme="minorEastAsia"/>
+        </w:rPr>
+      </w:pPr>
+      <w:r>
+        <w:rPr>
+          <w:rFonts w:eastAsiaTheme="minorEastAsia"/>
+        </w:rPr>
+        <w:t xml:space="preserve">During the initial growth phase of a pandemic, the number of cases shows exponential growth. As time progresses, the number of new cases each day starts to decrease, and eventually we reach a final number of cases. Thus, the cumulative number of cases form an approximately linear relationship with time in the log-linear scale in the initial phases, but then plateaus after a certain </w:t>
+      </w:r>
+      <w:proofErr w:type="spellStart"/>
+      <w:r>
+        <w:rPr>
+          <w:rFonts w:eastAsiaTheme="minorEastAsia"/>
+        </w:rPr>
+        <w:t>timepoint</w:t>
+      </w:r>
+      <w:proofErr w:type="spellEnd"/>
+      <w:r>
+        <w:rPr>
+          <w:rFonts w:eastAsiaTheme="minorEastAsia"/>
+        </w:rPr>
+        <w:t>.</w:t>
       </w:r>
     </w:p>
     <w:p>
@@ -17,7 +36,13 @@
         </w:rPr>
       </w:pPr>
       <w:r>
-        <w:t xml:space="preserve">“The logistic model is the simplest model that shows an initial exponential growth followed by a gradual slowing down and a saturation. The cumulative incidences </w:t>
+        <w:rPr>
+          <w:rFonts w:eastAsiaTheme="minorEastAsia"/>
+        </w:rPr>
+        <w:t xml:space="preserve">It is common in Epidemiology to model this initial exponential growth and subsequent slow-down using a logistic growth model. </w:t>
+      </w:r>
+      <w:r>
+        <w:t xml:space="preserve">The cumulative incidences </w:t>
       </w:r>
       <m:oMath>
         <m:r>
@@ -58,333 +83,11 @@
     </w:p>
     <w:p>
       <w:pPr>
+        <w:jc w:val="center"/>
         <w:rPr>
           <w:rFonts w:eastAsiaTheme="minorEastAsia"/>
         </w:rPr>
       </w:pPr>
-      <w:r>
-        <w:rPr>
-          <w:rFonts w:eastAsiaTheme="minorEastAsia"/>
-        </w:rPr>
-        <w:t xml:space="preserve"> </w:t>
-      </w:r>
-      <m:oMath>
-        <m:f>
-          <m:fPr>
-            <m:ctrlPr>
-              <w:rPr>
-                <w:rFonts w:ascii="Cambria Math" w:eastAsiaTheme="minorEastAsia" w:hAnsi="Cambria Math"/>
-                <w:i/>
-              </w:rPr>
-            </m:ctrlPr>
-          </m:fPr>
-          <m:num>
-            <m:r>
-              <w:rPr>
-                <w:rFonts w:ascii="Cambria Math" w:eastAsiaTheme="minorEastAsia" w:hAnsi="Cambria Math"/>
-              </w:rPr>
-              <m:t>d</m:t>
-            </m:r>
-          </m:num>
-          <m:den>
-            <m:r>
-              <w:rPr>
-                <w:rFonts w:ascii="Cambria Math" w:eastAsiaTheme="minorEastAsia" w:hAnsi="Cambria Math"/>
-              </w:rPr>
-              <m:t>dt</m:t>
-            </m:r>
-          </m:den>
-        </m:f>
-        <m:r>
-          <w:rPr>
-            <w:rFonts w:ascii="Cambria Math" w:eastAsiaTheme="minorEastAsia" w:hAnsi="Cambria Math"/>
-          </w:rPr>
-          <m:t>C</m:t>
-        </m:r>
-        <m:d>
-          <m:dPr>
-            <m:ctrlPr>
-              <w:rPr>
-                <w:rFonts w:ascii="Cambria Math" w:eastAsiaTheme="minorEastAsia" w:hAnsi="Cambria Math"/>
-                <w:i/>
-              </w:rPr>
-            </m:ctrlPr>
-          </m:dPr>
-          <m:e>
-            <m:r>
-              <w:rPr>
-                <w:rFonts w:ascii="Cambria Math" w:eastAsiaTheme="minorEastAsia" w:hAnsi="Cambria Math"/>
-              </w:rPr>
-              <m:t>t</m:t>
-            </m:r>
-          </m:e>
-        </m:d>
-        <m:r>
-          <w:rPr>
-            <w:rFonts w:ascii="Cambria Math" w:eastAsiaTheme="minorEastAsia" w:hAnsi="Cambria Math"/>
-          </w:rPr>
-          <m:t>=rC</m:t>
-        </m:r>
-        <m:d>
-          <m:dPr>
-            <m:ctrlPr>
-              <w:rPr>
-                <w:rFonts w:ascii="Cambria Math" w:eastAsiaTheme="minorEastAsia" w:hAnsi="Cambria Math"/>
-                <w:i/>
-              </w:rPr>
-            </m:ctrlPr>
-          </m:dPr>
-          <m:e>
-            <m:r>
-              <w:rPr>
-                <w:rFonts w:ascii="Cambria Math" w:eastAsiaTheme="minorEastAsia" w:hAnsi="Cambria Math"/>
-              </w:rPr>
-              <m:t>t</m:t>
-            </m:r>
-          </m:e>
-        </m:d>
-        <m:d>
-          <m:dPr>
-            <m:ctrlPr>
-              <w:rPr>
-                <w:rFonts w:ascii="Cambria Math" w:eastAsiaTheme="minorEastAsia" w:hAnsi="Cambria Math"/>
-                <w:i/>
-              </w:rPr>
-            </m:ctrlPr>
-          </m:dPr>
-          <m:e>
-            <m:r>
-              <w:rPr>
-                <w:rFonts w:ascii="Cambria Math" w:eastAsiaTheme="minorEastAsia" w:hAnsi="Cambria Math"/>
-              </w:rPr>
-              <m:t>1-</m:t>
-            </m:r>
-            <m:f>
-              <m:fPr>
-                <m:ctrlPr>
-                  <w:rPr>
-                    <w:rFonts w:ascii="Cambria Math" w:eastAsiaTheme="minorEastAsia" w:hAnsi="Cambria Math"/>
-                    <w:i/>
-                  </w:rPr>
-                </m:ctrlPr>
-              </m:fPr>
-              <m:num>
-                <m:r>
-                  <w:rPr>
-                    <w:rFonts w:ascii="Cambria Math" w:eastAsiaTheme="minorEastAsia" w:hAnsi="Cambria Math"/>
-                  </w:rPr>
-                  <m:t>C</m:t>
-                </m:r>
-                <m:d>
-                  <m:dPr>
-                    <m:ctrlPr>
-                      <w:rPr>
-                        <w:rFonts w:ascii="Cambria Math" w:eastAsiaTheme="minorEastAsia" w:hAnsi="Cambria Math"/>
-                        <w:i/>
-                      </w:rPr>
-                    </m:ctrlPr>
-                  </m:dPr>
-                  <m:e>
-                    <m:r>
-                      <w:rPr>
-                        <w:rFonts w:ascii="Cambria Math" w:eastAsiaTheme="minorEastAsia" w:hAnsi="Cambria Math"/>
-                      </w:rPr>
-                      <m:t>t</m:t>
-                    </m:r>
-                  </m:e>
-                </m:d>
-              </m:num>
-              <m:den>
-                <m:r>
-                  <w:rPr>
-                    <w:rFonts w:ascii="Cambria Math" w:eastAsiaTheme="minorEastAsia" w:hAnsi="Cambria Math"/>
-                  </w:rPr>
-                  <m:t>K</m:t>
-                </m:r>
-              </m:den>
-            </m:f>
-          </m:e>
-        </m:d>
-      </m:oMath>
-      <w:r>
-        <w:rPr>
-          <w:rFonts w:eastAsiaTheme="minorEastAsia"/>
-        </w:rPr>
-        <w:t xml:space="preserve"> </w:t>
-      </w:r>
-      <w:proofErr w:type="gramStart"/>
-      <w:r>
-        <w:rPr>
-          <w:rFonts w:eastAsiaTheme="minorEastAsia"/>
-        </w:rPr>
-        <w:t>where</w:t>
-      </w:r>
-      <w:proofErr w:type="gramEnd"/>
-      <w:r>
-        <w:rPr>
-          <w:rFonts w:eastAsiaTheme="minorEastAsia"/>
-        </w:rPr>
-        <w:t xml:space="preserve"> </w:t>
-      </w:r>
-      <m:oMath>
-        <m:r>
-          <w:rPr>
-            <w:rFonts w:ascii="Cambria Math" w:eastAsiaTheme="minorEastAsia" w:hAnsi="Cambria Math"/>
-          </w:rPr>
-          <m:t>r</m:t>
-        </m:r>
-      </m:oMath>
-      <w:r>
-        <w:rPr>
-          <w:rFonts w:eastAsiaTheme="minorEastAsia"/>
-        </w:rPr>
-        <w:t xml:space="preserve"> is the exponential growth rate, and </w:t>
-      </w:r>
-      <m:oMath>
-        <m:r>
-          <w:rPr>
-            <w:rFonts w:ascii="Cambria Math" w:eastAsiaTheme="minorEastAsia" w:hAnsi="Cambria Math"/>
-          </w:rPr>
-          <m:t>K=</m:t>
-        </m:r>
-        <m:func>
-          <m:funcPr>
-            <m:ctrlPr>
-              <w:rPr>
-                <w:rFonts w:ascii="Cambria Math" w:eastAsiaTheme="minorEastAsia" w:hAnsi="Cambria Math"/>
-              </w:rPr>
-            </m:ctrlPr>
-          </m:funcPr>
-          <m:fName>
-            <m:limLow>
-              <m:limLowPr>
-                <m:ctrlPr>
-                  <w:rPr>
-                    <w:rFonts w:ascii="Cambria Math" w:eastAsiaTheme="minorEastAsia" w:hAnsi="Cambria Math"/>
-                  </w:rPr>
-                </m:ctrlPr>
-              </m:limLowPr>
-              <m:e>
-                <m:r>
-                  <m:rPr>
-                    <m:sty m:val="p"/>
-                  </m:rPr>
-                  <w:rPr>
-                    <w:rFonts w:ascii="Cambria Math" w:eastAsiaTheme="minorEastAsia" w:hAnsi="Cambria Math"/>
-                  </w:rPr>
-                  <m:t>lim</m:t>
-                </m:r>
-              </m:e>
-              <m:lim>
-                <m:r>
-                  <m:rPr>
-                    <m:sty m:val="p"/>
-                  </m:rPr>
-                  <w:rPr>
-                    <w:rFonts w:ascii="Cambria Math" w:eastAsiaTheme="minorEastAsia" w:hAnsi="Cambria Math"/>
-                  </w:rPr>
-                  <m:t>t→∞</m:t>
-                </m:r>
-              </m:lim>
-            </m:limLow>
-            <m:ctrlPr>
-              <w:rPr>
-                <w:rFonts w:ascii="Cambria Math" w:hAnsi="Cambria Math"/>
-                <w:i/>
-              </w:rPr>
-            </m:ctrlPr>
-          </m:fName>
-          <m:e>
-            <m:r>
-              <w:rPr>
-                <w:rFonts w:ascii="Cambria Math" w:hAnsi="Cambria Math"/>
-              </w:rPr>
-              <m:t>C(t)</m:t>
-            </m:r>
-            <m:ctrlPr>
-              <w:rPr>
-                <w:rFonts w:ascii="Cambria Math" w:hAnsi="Cambria Math"/>
-                <w:i/>
-              </w:rPr>
-            </m:ctrlPr>
-          </m:e>
-        </m:func>
-      </m:oMath>
-      <w:r>
-        <w:rPr>
-          <w:rFonts w:eastAsiaTheme="minorEastAsia"/>
-        </w:rPr>
-        <w:t xml:space="preserve">. </w:t>
-      </w:r>
-      <w:proofErr w:type="gramStart"/>
-      <w:r>
-        <w:rPr>
-          <w:rFonts w:eastAsiaTheme="minorEastAsia"/>
-        </w:rPr>
-        <w:t xml:space="preserve">Let </w:t>
-      </w:r>
-      <w:proofErr w:type="gramEnd"/>
-      <m:oMath>
-        <m:sSub>
-          <m:sSubPr>
-            <m:ctrlPr>
-              <w:rPr>
-                <w:rFonts w:ascii="Cambria Math" w:eastAsiaTheme="minorEastAsia" w:hAnsi="Cambria Math"/>
-                <w:i/>
-              </w:rPr>
-            </m:ctrlPr>
-          </m:sSubPr>
-          <m:e>
-            <m:r>
-              <w:rPr>
-                <w:rFonts w:ascii="Cambria Math" w:eastAsiaTheme="minorEastAsia" w:hAnsi="Cambria Math"/>
-              </w:rPr>
-              <m:t>C</m:t>
-            </m:r>
-          </m:e>
-          <m:sub>
-            <m:r>
-              <w:rPr>
-                <w:rFonts w:ascii="Cambria Math" w:eastAsiaTheme="minorEastAsia" w:hAnsi="Cambria Math"/>
-              </w:rPr>
-              <m:t>0</m:t>
-            </m:r>
-          </m:sub>
-        </m:sSub>
-        <m:r>
-          <w:rPr>
-            <w:rFonts w:ascii="Cambria Math" w:eastAsiaTheme="minorEastAsia" w:hAnsi="Cambria Math"/>
-          </w:rPr>
-          <m:t>=C(0)</m:t>
-        </m:r>
-      </m:oMath>
-      <w:r>
-        <w:rPr>
-          <w:rFonts w:eastAsiaTheme="minorEastAsia"/>
-        </w:rPr>
-        <w:t xml:space="preserve">, </w:t>
-      </w:r>
-    </w:p>
-    <w:p>
-      <w:pPr>
-        <w:rPr>
-          <w:rFonts w:eastAsiaTheme="minorEastAsia"/>
-        </w:rPr>
-      </w:pPr>
-      <w:proofErr w:type="gramStart"/>
-      <w:r>
-        <w:rPr>
-          <w:rFonts w:eastAsiaTheme="minorEastAsia"/>
-        </w:rPr>
-        <w:t>its</w:t>
-      </w:r>
-      <w:proofErr w:type="gramEnd"/>
-      <w:r>
-        <w:rPr>
-          <w:rFonts w:eastAsiaTheme="minorEastAsia"/>
-        </w:rPr>
-        <w:t xml:space="preserve"> solution is </w:t>
-      </w:r>
       <m:oMath>
         <m:r>
           <w:rPr>
@@ -569,8 +272,153 @@
         <w:rPr>
           <w:rFonts w:eastAsiaTheme="minorEastAsia"/>
         </w:rPr>
-        <w:t>.</w:t>
-      </w:r>
+        <w:t>,</w:t>
+      </w:r>
+    </w:p>
+    <w:p>
+      <w:pPr>
+        <w:rPr>
+          <w:rFonts w:eastAsiaTheme="minorEastAsia"/>
+        </w:rPr>
+      </w:pPr>
+      <w:proofErr w:type="gramStart"/>
+      <w:r>
+        <w:rPr>
+          <w:rFonts w:eastAsiaTheme="minorEastAsia"/>
+        </w:rPr>
+        <w:t>where</w:t>
+      </w:r>
+      <w:proofErr w:type="gramEnd"/>
+      <w:r>
+        <w:rPr>
+          <w:rFonts w:eastAsiaTheme="minorEastAsia"/>
+        </w:rPr>
+        <w:t xml:space="preserve"> </w:t>
+      </w:r>
+      <m:oMath>
+        <m:r>
+          <w:rPr>
+            <w:rFonts w:ascii="Cambria Math" w:eastAsiaTheme="minorEastAsia" w:hAnsi="Cambria Math"/>
+          </w:rPr>
+          <m:t>r</m:t>
+        </m:r>
+      </m:oMath>
+      <w:r>
+        <w:rPr>
+          <w:rFonts w:eastAsiaTheme="minorEastAsia"/>
+        </w:rPr>
+        <w:t xml:space="preserve"> is the exponential growth rate, </w:t>
+      </w:r>
+      <m:oMath>
+        <m:r>
+          <w:rPr>
+            <w:rFonts w:ascii="Cambria Math" w:eastAsiaTheme="minorEastAsia" w:hAnsi="Cambria Math"/>
+          </w:rPr>
+          <m:t>K=</m:t>
+        </m:r>
+        <m:func>
+          <m:funcPr>
+            <m:ctrlPr>
+              <w:rPr>
+                <w:rFonts w:ascii="Cambria Math" w:eastAsiaTheme="minorEastAsia" w:hAnsi="Cambria Math"/>
+              </w:rPr>
+            </m:ctrlPr>
+          </m:funcPr>
+          <m:fName>
+            <m:limLow>
+              <m:limLowPr>
+                <m:ctrlPr>
+                  <w:rPr>
+                    <w:rFonts w:ascii="Cambria Math" w:eastAsiaTheme="minorEastAsia" w:hAnsi="Cambria Math"/>
+                  </w:rPr>
+                </m:ctrlPr>
+              </m:limLowPr>
+              <m:e>
+                <m:r>
+                  <m:rPr>
+                    <m:sty m:val="p"/>
+                  </m:rPr>
+                  <w:rPr>
+                    <w:rFonts w:ascii="Cambria Math" w:eastAsiaTheme="minorEastAsia" w:hAnsi="Cambria Math"/>
+                  </w:rPr>
+                  <m:t>lim</m:t>
+                </m:r>
+              </m:e>
+              <m:lim>
+                <m:r>
+                  <m:rPr>
+                    <m:sty m:val="p"/>
+                  </m:rPr>
+                  <w:rPr>
+                    <w:rFonts w:ascii="Cambria Math" w:eastAsiaTheme="minorEastAsia" w:hAnsi="Cambria Math"/>
+                  </w:rPr>
+                  <m:t>t→∞</m:t>
+                </m:r>
+              </m:lim>
+            </m:limLow>
+            <m:ctrlPr>
+              <w:rPr>
+                <w:rFonts w:ascii="Cambria Math" w:hAnsi="Cambria Math"/>
+                <w:i/>
+              </w:rPr>
+            </m:ctrlPr>
+          </m:fName>
+          <m:e>
+            <m:r>
+              <w:rPr>
+                <w:rFonts w:ascii="Cambria Math" w:hAnsi="Cambria Math"/>
+              </w:rPr>
+              <m:t>C(t)</m:t>
+            </m:r>
+            <m:ctrlPr>
+              <w:rPr>
+                <w:rFonts w:ascii="Cambria Math" w:hAnsi="Cambria Math"/>
+                <w:i/>
+              </w:rPr>
+            </m:ctrlPr>
+          </m:e>
+        </m:func>
+      </m:oMath>
+      <w:r>
+        <w:rPr>
+          <w:rFonts w:eastAsiaTheme="minorEastAsia"/>
+        </w:rPr>
+        <w:t xml:space="preserve">, and </w:t>
+      </w:r>
+      <m:oMath>
+        <m:sSub>
+          <m:sSubPr>
+            <m:ctrlPr>
+              <w:rPr>
+                <w:rFonts w:ascii="Cambria Math" w:eastAsiaTheme="minorEastAsia" w:hAnsi="Cambria Math"/>
+                <w:i/>
+              </w:rPr>
+            </m:ctrlPr>
+          </m:sSubPr>
+          <m:e>
+            <m:r>
+              <w:rPr>
+                <w:rFonts w:ascii="Cambria Math" w:eastAsiaTheme="minorEastAsia" w:hAnsi="Cambria Math"/>
+              </w:rPr>
+              <m:t>C</m:t>
+            </m:r>
+          </m:e>
+          <m:sub>
+            <m:r>
+              <w:rPr>
+                <w:rFonts w:ascii="Cambria Math" w:eastAsiaTheme="minorEastAsia" w:hAnsi="Cambria Math"/>
+              </w:rPr>
+              <m:t>0</m:t>
+            </m:r>
+          </m:sub>
+        </m:sSub>
+        <m:r>
+          <w:rPr>
+            <w:rFonts w:ascii="Cambria Math" w:eastAsiaTheme="minorEastAsia" w:hAnsi="Cambria Math"/>
+          </w:rPr>
+          <m:t>=C(0)</m:t>
+        </m:r>
+      </m:oMath>
     </w:p>
     <w:p>
       <w:pPr>
@@ -847,14 +695,14 @@
         <w:rPr>
           <w:rFonts w:eastAsiaTheme="minorEastAsia"/>
         </w:rPr>
-        <w:t xml:space="preserve">The model parameters </w:t>
+        <w:t xml:space="preserve">By taking the derivative </w:t>
       </w:r>
       <w:proofErr w:type="gramStart"/>
       <w:r>
         <w:rPr>
           <w:rFonts w:eastAsiaTheme="minorEastAsia"/>
         </w:rPr>
-        <w:t xml:space="preserve">are </w:t>
+        <w:t xml:space="preserve">of </w:t>
       </w:r>
       <w:proofErr w:type="gramEnd"/>
       <m:oMath>
@@ -862,46 +710,345 @@
           <w:rPr>
             <w:rFonts w:ascii="Cambria Math" w:eastAsiaTheme="minorEastAsia" w:hAnsi="Cambria Math"/>
           </w:rPr>
-          <m:t xml:space="preserve">θ=(r, K, </m:t>
-        </m:r>
-        <m:sSub>
-          <m:sSubPr>
+          <m:t>C(t)</m:t>
+        </m:r>
+      </m:oMath>
+      <w:r>
+        <w:rPr>
+          <w:rFonts w:eastAsiaTheme="minorEastAsia"/>
+        </w:rPr>
+        <w:t>, we can estimate the change in number of total cases with respect to time. Hence, when looking between two subsequent time points, we can find the number of new cases.</w:t>
+      </w:r>
+    </w:p>
+    <w:p>
+      <w:pPr>
+        <w:rPr>
+          <w:rFonts w:eastAsiaTheme="minorEastAsia"/>
+        </w:rPr>
+      </w:pPr>
+      <w:r>
+        <w:rPr>
+          <w:rFonts w:eastAsiaTheme="minorEastAsia"/>
+        </w:rPr>
+        <w:t xml:space="preserve">The derivative </w:t>
+      </w:r>
+      <w:proofErr w:type="gramStart"/>
+      <w:r>
+        <w:rPr>
+          <w:rFonts w:eastAsiaTheme="minorEastAsia"/>
+        </w:rPr>
+        <w:t xml:space="preserve">of </w:t>
+      </w:r>
+      <w:proofErr w:type="gramEnd"/>
+      <m:oMath>
+        <m:r>
+          <w:rPr>
+            <w:rFonts w:ascii="Cambria Math" w:eastAsiaTheme="minorEastAsia" w:hAnsi="Cambria Math"/>
+          </w:rPr>
+          <m:t>C(t)</m:t>
+        </m:r>
+      </m:oMath>
+      <w:r>
+        <w:rPr>
+          <w:rFonts w:eastAsiaTheme="minorEastAsia"/>
+        </w:rPr>
+        <w:t>, the density of the logistic function, is</w:t>
+      </w:r>
+      <w:r>
+        <w:rPr>
+          <w:rFonts w:eastAsiaTheme="minorEastAsia"/>
+        </w:rPr>
+        <w:t xml:space="preserve"> </w:t>
+      </w:r>
+      <m:oMath>
+        <m:f>
+          <m:fPr>
             <m:ctrlPr>
               <w:rPr>
                 <w:rFonts w:ascii="Cambria Math" w:eastAsiaTheme="minorEastAsia" w:hAnsi="Cambria Math"/>
                 <w:i/>
               </w:rPr>
             </m:ctrlPr>
-          </m:sSubPr>
-          <m:e>
+          </m:fPr>
+          <m:num>
             <m:r>
               <w:rPr>
                 <w:rFonts w:ascii="Cambria Math" w:eastAsiaTheme="minorEastAsia" w:hAnsi="Cambria Math"/>
               </w:rPr>
-              <m:t>C</m:t>
+              <m:t>d</m:t>
             </m:r>
-          </m:e>
-          <m:sub>
+          </m:num>
+          <m:den>
             <m:r>
               <w:rPr>
                 <w:rFonts w:ascii="Cambria Math" w:eastAsiaTheme="minorEastAsia" w:hAnsi="Cambria Math"/>
               </w:rPr>
-              <m:t>0</m:t>
+              <m:t>dt</m:t>
             </m:r>
-          </m:sub>
-        </m:sSub>
-        <m:r>
-          <w:rPr>
-            <w:rFonts w:ascii="Cambria Math" w:eastAsiaTheme="minorEastAsia" w:hAnsi="Cambria Math"/>
-          </w:rPr>
-          <m:t>)</m:t>
-        </m:r>
+          </m:den>
+        </m:f>
+        <m:r>
+          <w:rPr>
+            <w:rFonts w:ascii="Cambria Math" w:eastAsiaTheme="minorEastAsia" w:hAnsi="Cambria Math"/>
+          </w:rPr>
+          <m:t>=</m:t>
+        </m:r>
+        <m:f>
+          <m:fPr>
+            <m:ctrlPr>
+              <w:rPr>
+                <w:rFonts w:ascii="Cambria Math" w:eastAsiaTheme="minorEastAsia" w:hAnsi="Cambria Math"/>
+                <w:i/>
+              </w:rPr>
+            </m:ctrlPr>
+          </m:fPr>
+          <m:num>
+            <m:r>
+              <w:rPr>
+                <w:rFonts w:ascii="Cambria Math" w:eastAsiaTheme="minorEastAsia" w:hAnsi="Cambria Math"/>
+              </w:rPr>
+              <m:t>rk</m:t>
+            </m:r>
+            <m:sSub>
+              <m:sSubPr>
+                <m:ctrlPr>
+                  <w:rPr>
+                    <w:rFonts w:ascii="Cambria Math" w:eastAsiaTheme="minorEastAsia" w:hAnsi="Cambria Math"/>
+                    <w:i/>
+                  </w:rPr>
+                </m:ctrlPr>
+              </m:sSubPr>
+              <m:e>
+                <m:r>
+                  <w:rPr>
+                    <w:rFonts w:ascii="Cambria Math" w:eastAsiaTheme="minorEastAsia" w:hAnsi="Cambria Math"/>
+                  </w:rPr>
+                  <m:t>C</m:t>
+                </m:r>
+              </m:e>
+              <m:sub>
+                <m:r>
+                  <w:rPr>
+                    <w:rFonts w:ascii="Cambria Math" w:eastAsiaTheme="minorEastAsia" w:hAnsi="Cambria Math"/>
+                  </w:rPr>
+                  <m:t>0</m:t>
+                </m:r>
+              </m:sub>
+            </m:sSub>
+            <m:sSup>
+              <m:sSupPr>
+                <m:ctrlPr>
+                  <w:rPr>
+                    <w:rFonts w:ascii="Cambria Math" w:eastAsiaTheme="minorEastAsia" w:hAnsi="Cambria Math"/>
+                    <w:i/>
+                  </w:rPr>
+                </m:ctrlPr>
+              </m:sSupPr>
+              <m:e>
+                <m:r>
+                  <w:rPr>
+                    <w:rFonts w:ascii="Cambria Math" w:eastAsiaTheme="minorEastAsia" w:hAnsi="Cambria Math"/>
+                  </w:rPr>
+                  <m:t>e</m:t>
+                </m:r>
+              </m:e>
+              <m:sup>
+                <m:r>
+                  <w:rPr>
+                    <w:rFonts w:ascii="Cambria Math" w:eastAsiaTheme="minorEastAsia" w:hAnsi="Cambria Math"/>
+                  </w:rPr>
+                  <m:t>rt</m:t>
+                </m:r>
+              </m:sup>
+            </m:sSup>
+            <m:d>
+              <m:dPr>
+                <m:ctrlPr>
+                  <w:rPr>
+                    <w:rFonts w:ascii="Cambria Math" w:eastAsiaTheme="minorEastAsia" w:hAnsi="Cambria Math"/>
+                    <w:i/>
+                  </w:rPr>
+                </m:ctrlPr>
+              </m:dPr>
+              <m:e>
+                <m:r>
+                  <w:rPr>
+                    <w:rFonts w:ascii="Cambria Math" w:eastAsiaTheme="minorEastAsia" w:hAnsi="Cambria Math"/>
+                  </w:rPr>
+                  <m:t>K-</m:t>
+                </m:r>
+                <m:sSub>
+                  <m:sSubPr>
+                    <m:ctrlPr>
+                      <w:rPr>
+                        <w:rFonts w:ascii="Cambria Math" w:eastAsiaTheme="minorEastAsia" w:hAnsi="Cambria Math"/>
+                        <w:i/>
+                      </w:rPr>
+                    </m:ctrlPr>
+                  </m:sSubPr>
+                  <m:e>
+                    <m:r>
+                      <w:rPr>
+                        <w:rFonts w:ascii="Cambria Math" w:eastAsiaTheme="minorEastAsia" w:hAnsi="Cambria Math"/>
+                      </w:rPr>
+                      <m:t>C</m:t>
+                    </m:r>
+                  </m:e>
+                  <m:sub>
+                    <m:r>
+                      <w:rPr>
+                        <w:rFonts w:ascii="Cambria Math" w:eastAsiaTheme="minorEastAsia" w:hAnsi="Cambria Math"/>
+                      </w:rPr>
+                      <m:t>0</m:t>
+                    </m:r>
+                  </m:sub>
+                </m:sSub>
+              </m:e>
+            </m:d>
+          </m:num>
+          <m:den>
+            <m:sSup>
+              <m:sSupPr>
+                <m:ctrlPr>
+                  <w:rPr>
+                    <w:rFonts w:ascii="Cambria Math" w:eastAsiaTheme="minorEastAsia" w:hAnsi="Cambria Math"/>
+                    <w:i/>
+                  </w:rPr>
+                </m:ctrlPr>
+              </m:sSupPr>
+              <m:e>
+                <m:d>
+                  <m:dPr>
+                    <m:ctrlPr>
+                      <w:rPr>
+                        <w:rFonts w:ascii="Cambria Math" w:eastAsiaTheme="minorEastAsia" w:hAnsi="Cambria Math"/>
+                        <w:i/>
+                      </w:rPr>
+                    </m:ctrlPr>
+                  </m:dPr>
+                  <m:e>
+                    <m:d>
+                      <m:dPr>
+                        <m:ctrlPr>
+                          <w:rPr>
+                            <w:rFonts w:ascii="Cambria Math" w:eastAsiaTheme="minorEastAsia" w:hAnsi="Cambria Math"/>
+                            <w:i/>
+                          </w:rPr>
+                        </m:ctrlPr>
+                      </m:dPr>
+                      <m:e>
+                        <m:r>
+                          <w:rPr>
+                            <w:rFonts w:ascii="Cambria Math" w:eastAsiaTheme="minorEastAsia" w:hAnsi="Cambria Math"/>
+                          </w:rPr>
+                          <m:t>K-</m:t>
+                        </m:r>
+                        <m:sSub>
+                          <m:sSubPr>
+                            <m:ctrlPr>
+                              <w:rPr>
+                                <w:rFonts w:ascii="Cambria Math" w:eastAsiaTheme="minorEastAsia" w:hAnsi="Cambria Math"/>
+                                <w:i/>
+                              </w:rPr>
+                            </m:ctrlPr>
+                          </m:sSubPr>
+                          <m:e>
+                            <m:r>
+                              <w:rPr>
+                                <w:rFonts w:ascii="Cambria Math" w:eastAsiaTheme="minorEastAsia" w:hAnsi="Cambria Math"/>
+                              </w:rPr>
+                              <m:t>C</m:t>
+                            </m:r>
+                          </m:e>
+                          <m:sub>
+                            <m:r>
+                              <w:rPr>
+                                <w:rFonts w:ascii="Cambria Math" w:eastAsiaTheme="minorEastAsia" w:hAnsi="Cambria Math"/>
+                              </w:rPr>
+                              <m:t>0</m:t>
+                            </m:r>
+                          </m:sub>
+                        </m:sSub>
+                      </m:e>
+                    </m:d>
+                    <m:r>
+                      <w:rPr>
+                        <w:rFonts w:ascii="Cambria Math" w:eastAsiaTheme="minorEastAsia" w:hAnsi="Cambria Math"/>
+                      </w:rPr>
+                      <m:t>+</m:t>
+                    </m:r>
+                    <m:sSub>
+                      <m:sSubPr>
+                        <m:ctrlPr>
+                          <w:rPr>
+                            <w:rFonts w:ascii="Cambria Math" w:eastAsiaTheme="minorEastAsia" w:hAnsi="Cambria Math"/>
+                            <w:i/>
+                          </w:rPr>
+                        </m:ctrlPr>
+                      </m:sSubPr>
+                      <m:e>
+                        <m:r>
+                          <w:rPr>
+                            <w:rFonts w:ascii="Cambria Math" w:eastAsiaTheme="minorEastAsia" w:hAnsi="Cambria Math"/>
+                          </w:rPr>
+                          <m:t>C</m:t>
+                        </m:r>
+                      </m:e>
+                      <m:sub>
+                        <m:r>
+                          <w:rPr>
+                            <w:rFonts w:ascii="Cambria Math" w:eastAsiaTheme="minorEastAsia" w:hAnsi="Cambria Math"/>
+                          </w:rPr>
+                          <m:t>0</m:t>
+                        </m:r>
+                      </m:sub>
+                    </m:sSub>
+                    <m:sSup>
+                      <m:sSupPr>
+                        <m:ctrlPr>
+                          <w:rPr>
+                            <w:rFonts w:ascii="Cambria Math" w:eastAsiaTheme="minorEastAsia" w:hAnsi="Cambria Math"/>
+                            <w:i/>
+                          </w:rPr>
+                        </m:ctrlPr>
+                      </m:sSupPr>
+                      <m:e>
+                        <m:r>
+                          <w:rPr>
+                            <w:rFonts w:ascii="Cambria Math" w:eastAsiaTheme="minorEastAsia" w:hAnsi="Cambria Math"/>
+                          </w:rPr>
+                          <m:t>e</m:t>
+                        </m:r>
+                      </m:e>
+                      <m:sup>
+                        <m:r>
+                          <w:rPr>
+                            <w:rFonts w:ascii="Cambria Math" w:eastAsiaTheme="minorEastAsia" w:hAnsi="Cambria Math"/>
+                          </w:rPr>
+                          <m:t>rt</m:t>
+                        </m:r>
+                      </m:sup>
+                    </m:sSup>
+                  </m:e>
+                </m:d>
+              </m:e>
+              <m:sup>
+                <m:r>
+                  <w:rPr>
+                    <w:rFonts w:ascii="Cambria Math" w:eastAsiaTheme="minorEastAsia" w:hAnsi="Cambria Math"/>
+                  </w:rPr>
+                  <m:t>2</m:t>
+                </m:r>
+              </m:sup>
+            </m:sSup>
+          </m:den>
+        </m:f>
       </m:oMath>
       <w:r>
         <w:rPr>
           <w:rFonts w:eastAsiaTheme="minorEastAsia"/>
         </w:rPr>
-        <w:t>.</w:t>
+        <w:t xml:space="preserve">, which looks a lot like a normal distribution! Hence, we can use a normal distribution to approximate the logistic function. </w:t>
       </w:r>
     </w:p>
     <w:p>
@@ -913,11 +1060,6 @@
     </w:p>
     <w:p>
       <w:pPr>
-        <w:pStyle w:val="ListParagraph"/>
-        <w:numPr>
-          <w:ilvl w:val="0"/>
-          <w:numId w:val="1"/>
-        </w:numPr>
         <w:rPr>
           <w:rFonts w:eastAsiaTheme="minorEastAsia"/>
         </w:rPr>
@@ -926,21 +1068,7 @@
         <w:rPr>
           <w:rFonts w:eastAsiaTheme="minorEastAsia"/>
         </w:rPr>
-        <w:t xml:space="preserve">Could we fit a logistic model in which we pick a baseline day, get </w:t>
-      </w:r>
-      <m:oMath>
-        <m:r>
-          <w:rPr>
-            <w:rFonts w:ascii="Cambria Math" w:eastAsiaTheme="minorEastAsia" w:hAnsi="Cambria Math"/>
-          </w:rPr>
-          <m:t>C(0)</m:t>
-        </m:r>
-      </m:oMath>
-      <w:r>
-        <w:rPr>
-          <w:rFonts w:eastAsiaTheme="minorEastAsia"/>
-        </w:rPr>
-        <w:t xml:space="preserve"> for each country from that day, include random effects for r and K to allow each country to have its own rate and limiting number of total cases, and then let time be difference between baseline day and current day</w:t>
+        <w:t>This led us to attempt to model number of new cases using a Gaussian curve.</w:t>
       </w:r>
     </w:p>
     <w:p>
@@ -949,27 +1077,191 @@
           <w:rFonts w:eastAsiaTheme="minorEastAsia"/>
         </w:rPr>
       </w:pPr>
-    </w:p>
-    <w:p>
-      <w:pPr>
-        <w:rPr>
-          <w:rFonts w:eastAsiaTheme="minorEastAsia"/>
-        </w:rPr>
-      </w:pPr>
-      <w:r>
-        <w:rPr>
-          <w:rFonts w:eastAsiaTheme="minorEastAsia"/>
-        </w:rPr>
-        <w:t>ISSUES: I am not sure how to work with the limiting number of cases, K, in the model?</w:t>
+      <w:r>
+        <w:rPr>
+          <w:rFonts w:eastAsiaTheme="minorEastAsia"/>
+        </w:rPr>
+        <w:t xml:space="preserve">We found this fit the number of new cases quite well for many countries, with some limitations of course. Since this density fit the number of new cases quite well in initial modeling, we </w:t>
+      </w:r>
+      <w:r>
+        <w:rPr>
+          <w:rFonts w:eastAsiaTheme="minorEastAsia"/>
+        </w:rPr>
+        <w:t>decided to create</w:t>
+      </w:r>
+      <w:r>
+        <w:rPr>
+          <w:rFonts w:eastAsiaTheme="minorEastAsia"/>
+        </w:rPr>
+        <w:t xml:space="preserve"> a model that </w:t>
+      </w:r>
+      <w:r>
+        <w:rPr>
+          <w:rFonts w:eastAsiaTheme="minorEastAsia"/>
+        </w:rPr>
+        <w:t xml:space="preserve">incorporates </w:t>
+      </w:r>
+      <w:proofErr w:type="gramStart"/>
+      <w:r>
+        <w:rPr>
+          <w:rFonts w:eastAsiaTheme="minorEastAsia"/>
+        </w:rPr>
+        <w:t>an</w:t>
+      </w:r>
+      <w:proofErr w:type="gramEnd"/>
+      <w:r>
+        <w:rPr>
+          <w:rFonts w:eastAsiaTheme="minorEastAsia"/>
+        </w:rPr>
+        <w:t xml:space="preserve"> </w:t>
+      </w:r>
+      <m:oMath>
+        <m:r>
+          <m:rPr>
+            <m:sty m:val="p"/>
+          </m:rPr>
+          <w:rPr>
+            <w:rFonts w:ascii="Cambria Math" w:eastAsiaTheme="minorEastAsia" w:hAnsi="Cambria Math"/>
+          </w:rPr>
+          <m:t>exp⁡</m:t>
+        </m:r>
+        <m:r>
+          <w:rPr>
+            <w:rFonts w:ascii="Cambria Math" w:eastAsiaTheme="minorEastAsia" w:hAnsi="Cambria Math"/>
+          </w:rPr>
+          <m:t>(tim</m:t>
+        </m:r>
+        <m:sSup>
+          <m:sSupPr>
+            <m:ctrlPr>
+              <w:rPr>
+                <w:rFonts w:ascii="Cambria Math" w:eastAsiaTheme="minorEastAsia" w:hAnsi="Cambria Math"/>
+                <w:i/>
+              </w:rPr>
+            </m:ctrlPr>
+          </m:sSupPr>
+          <m:e>
+            <m:r>
+              <w:rPr>
+                <w:rFonts w:ascii="Cambria Math" w:eastAsiaTheme="minorEastAsia" w:hAnsi="Cambria Math"/>
+              </w:rPr>
+              <m:t>e</m:t>
+            </m:r>
+          </m:e>
+          <m:sup>
+            <m:r>
+              <w:rPr>
+                <w:rFonts w:ascii="Cambria Math" w:eastAsiaTheme="minorEastAsia" w:hAnsi="Cambria Math"/>
+              </w:rPr>
+              <m:t>2</m:t>
+            </m:r>
+          </m:sup>
+        </m:sSup>
+        <m:r>
+          <w:rPr>
+            <w:rFonts w:ascii="Cambria Math" w:eastAsiaTheme="minorEastAsia" w:hAnsi="Cambria Math"/>
+          </w:rPr>
+          <m:t xml:space="preserve">) </m:t>
+        </m:r>
+      </m:oMath>
+      <w:r>
+        <w:rPr>
+          <w:rFonts w:eastAsiaTheme="minorEastAsia"/>
+        </w:rPr>
+        <w:t>term, and hence</w:t>
+      </w:r>
+      <w:r>
+        <w:rPr>
+          <w:rFonts w:eastAsiaTheme="minorEastAsia"/>
+        </w:rPr>
+        <w:t xml:space="preserve"> </w:t>
+      </w:r>
+      <w:r>
+        <w:rPr>
+          <w:rFonts w:eastAsiaTheme="minorEastAsia"/>
+        </w:rPr>
+        <w:t>we included</w:t>
+      </w:r>
+      <w:r>
+        <w:rPr>
+          <w:rFonts w:eastAsiaTheme="minorEastAsia"/>
+        </w:rPr>
+        <w:t xml:space="preserve"> covariate</w:t>
+      </w:r>
+      <w:r>
+        <w:rPr>
+          <w:rFonts w:eastAsiaTheme="minorEastAsia"/>
+        </w:rPr>
+        <w:t>s</w:t>
+      </w:r>
+      <w:r>
+        <w:rPr>
+          <w:rFonts w:eastAsiaTheme="minorEastAsia"/>
+        </w:rPr>
+        <w:t xml:space="preserve"> for </w:t>
+      </w:r>
+      <m:oMath>
+        <m:r>
+          <w:rPr>
+            <w:rFonts w:ascii="Cambria Math" w:eastAsiaTheme="minorEastAsia" w:hAnsi="Cambria Math"/>
+          </w:rPr>
+          <m:t>time</m:t>
+        </m:r>
+      </m:oMath>
+      <w:r>
+        <w:rPr>
+          <w:rFonts w:eastAsiaTheme="minorEastAsia"/>
+        </w:rPr>
+        <w:t xml:space="preserve"> </w:t>
+      </w:r>
+      <w:r>
+        <w:rPr>
+          <w:rFonts w:eastAsiaTheme="minorEastAsia"/>
+        </w:rPr>
+        <w:t xml:space="preserve">as well as </w:t>
+      </w:r>
+      <m:oMath>
+        <m:r>
+          <w:rPr>
+            <w:rFonts w:ascii="Cambria Math" w:eastAsiaTheme="minorEastAsia" w:hAnsi="Cambria Math"/>
+          </w:rPr>
+          <m:t>tim</m:t>
+        </m:r>
+        <m:sSup>
+          <m:sSupPr>
+            <m:ctrlPr>
+              <w:rPr>
+                <w:rFonts w:ascii="Cambria Math" w:eastAsiaTheme="minorEastAsia" w:hAnsi="Cambria Math"/>
+                <w:i/>
+              </w:rPr>
+            </m:ctrlPr>
+          </m:sSupPr>
+          <m:e>
+            <m:r>
+              <w:rPr>
+                <w:rFonts w:ascii="Cambria Math" w:eastAsiaTheme="minorEastAsia" w:hAnsi="Cambria Math"/>
+              </w:rPr>
+              <m:t>e</m:t>
+            </m:r>
+          </m:e>
+          <m:sup>
+            <m:r>
+              <w:rPr>
+                <w:rFonts w:ascii="Cambria Math" w:eastAsiaTheme="minorEastAsia" w:hAnsi="Cambria Math"/>
+              </w:rPr>
+              <m:t>2</m:t>
+            </m:r>
+          </m:sup>
+        </m:sSup>
+      </m:oMath>
+      <w:r>
+        <w:rPr>
+          <w:rFonts w:eastAsiaTheme="minorEastAsia"/>
+        </w:rPr>
+        <w:t xml:space="preserve">. </w:t>
       </w:r>
       <w:bookmarkStart w:id="0" w:name="_GoBack"/>
       <w:bookmarkEnd w:id="0"/>
-      <w:r>
-        <w:rPr>
-          <w:rFonts w:eastAsiaTheme="minorEastAsia"/>
-        </w:rPr>
-        <w:t xml:space="preserve"> </w:t>
-      </w:r>
     </w:p>
     <w:sectPr>
       <w:pgSz w:w="12240" w:h="15840"/>

</xml_diff>